<commit_message>
added some unit tests, finished CP1 doc (I hope)
</commit_message>
<xml_diff>
--- a/docs/WIP/CP0/CP00.docx
+++ b/docs/WIP/CP0/CP00.docx
@@ -30,9 +30,11 @@
       <w:r>
         <w:t xml:space="preserve">: </w:t>
       </w:r>
+      <w:proofErr w:type="spellStart"/>
       <w:r>
         <w:t>Staffr</w:t>
       </w:r>
+      <w:proofErr w:type="spellEnd"/>
     </w:p>
     <w:p>
       <w:pPr>
@@ -155,6 +157,8 @@
       <w:r>
         <w:t>User roles</w:t>
       </w:r>
+      <w:bookmarkStart w:id="0" w:name="_GoBack"/>
+      <w:bookmarkEnd w:id="0"/>
     </w:p>
     <w:p>
       <w:r>
@@ -223,8 +227,6 @@
       <w:r>
         <w:t>project leader</w:t>
       </w:r>
-      <w:bookmarkStart w:id="0" w:name="_GoBack"/>
-      <w:bookmarkEnd w:id="0"/>
       <w:r>
         <w:t>, but can only view own profile</w:t>
       </w:r>
@@ -270,7 +272,15 @@
         <w:t>, location</w:t>
       </w:r>
       <w:r>
-        <w:t xml:space="preserve"> and areas of expertise (resumé).</w:t>
+        <w:t xml:space="preserve"> and areas of expertise (</w:t>
+      </w:r>
+      <w:proofErr w:type="spellStart"/>
+      <w:r>
+        <w:t>resumé</w:t>
+      </w:r>
+      <w:proofErr w:type="spellEnd"/>
+      <w:r>
+        <w:t>).</w:t>
       </w:r>
     </w:p>
     <w:p>
@@ -350,73 +360,15 @@
     <w:p>
       <w:pPr>
         <w:pStyle w:val="Heading1"/>
-      </w:pPr>
-      <w:r>
-        <w:lastRenderedPageBreak/>
-        <w:t>Appendix – possible visualization</w:t>
-      </w:r>
-    </w:p>
-    <w:p>
-      <w:pPr>
-        <w:ind w:left="0"/>
-      </w:pPr>
-      <w:r>
-        <w:rPr>
-          <w:noProof/>
-          <w:lang w:val="cs-CZ" w:eastAsia="cs-CZ"/>
-        </w:rPr>
-        <w:drawing>
-          <wp:inline distT="0" distB="0" distL="0" distR="0">
-            <wp:extent cx="5753100" cy="5105400"/>
-            <wp:effectExtent l="0" t="0" r="0" b="0"/>
-            <wp:docPr id="1" name="Picture 1" descr="C:\Users\Marek\Desktop\image001.png"/>
-            <wp:cNvGraphicFramePr>
-              <a:graphicFrameLocks xmlns:a="http://schemas.openxmlformats.org/drawingml/2006/main" noChangeAspect="1"/>
-            </wp:cNvGraphicFramePr>
-            <a:graphic xmlns:a="http://schemas.openxmlformats.org/drawingml/2006/main">
-              <a:graphicData uri="http://schemas.openxmlformats.org/drawingml/2006/picture">
-                <pic:pic xmlns:pic="http://schemas.openxmlformats.org/drawingml/2006/picture">
-                  <pic:nvPicPr>
-                    <pic:cNvPr id="0" name="Picture 1" descr="C:\Users\Marek\Desktop\image001.png"/>
-                    <pic:cNvPicPr>
-                      <a:picLocks noChangeAspect="1" noChangeArrowheads="1"/>
-                    </pic:cNvPicPr>
-                  </pic:nvPicPr>
-                  <pic:blipFill>
-                    <a:blip r:embed="rId7">
-                      <a:extLst>
-                        <a:ext uri="{28A0092B-C50C-407E-A947-70E740481C1C}">
-                          <a14:useLocalDpi xmlns:a14="http://schemas.microsoft.com/office/drawing/2010/main" val="0"/>
-                        </a:ext>
-                      </a:extLst>
-                    </a:blip>
-                    <a:srcRect/>
-                    <a:stretch>
-                      <a:fillRect/>
-                    </a:stretch>
-                  </pic:blipFill>
-                  <pic:spPr bwMode="auto">
-                    <a:xfrm>
-                      <a:off x="0" y="0"/>
-                      <a:ext cx="5753100" cy="5105400"/>
-                    </a:xfrm>
-                    <a:prstGeom prst="rect">
-                      <a:avLst/>
-                    </a:prstGeom>
-                    <a:noFill/>
-                    <a:ln>
-                      <a:noFill/>
-                    </a:ln>
-                  </pic:spPr>
-                </pic:pic>
-              </a:graphicData>
-            </a:graphic>
-          </wp:inline>
-        </w:drawing>
-      </w:r>
+        <w:numPr>
+          <w:ilvl w:val="0"/>
+          <w:numId w:val="0"/>
+        </w:numPr>
+        <w:ind w:left="360"/>
+      </w:pPr>
     </w:p>
     <w:sectPr>
-      <w:headerReference w:type="default" r:id="rId8"/>
+      <w:headerReference w:type="default" r:id="rId7"/>
       <w:pgSz w:w="11906" w:h="16838"/>
       <w:pgMar w:top="1417" w:right="1417" w:bottom="1417" w:left="1417" w:header="708" w:footer="708" w:gutter="0"/>
       <w:cols w:space="708"/>
@@ -480,8 +432,21 @@
     <w:r>
       <w:tab/>
     </w:r>
+    <w:proofErr w:type="spellStart"/>
     <w:r>
-      <w:t>Kryštof Sýkora, Marek Szeles</w:t>
+      <w:t>Kryštof</w:t>
+    </w:r>
+    <w:proofErr w:type="spellEnd"/>
+    <w:r>
+      <w:t xml:space="preserve"> </w:t>
+    </w:r>
+    <w:proofErr w:type="spellStart"/>
+    <w:r>
+      <w:t>Sýkora</w:t>
+    </w:r>
+    <w:proofErr w:type="spellEnd"/>
+    <w:r>
+      <w:t>, Marek Szeles</w:t>
     </w:r>
   </w:p>
 </w:hdr>
@@ -1089,7 +1054,7 @@
   <w:abstractNum w:abstractNumId="6" w15:restartNumberingAfterBreak="0">
     <w:nsid w:val="7BA11BE3"/>
     <w:multiLevelType w:val="multilevel"/>
-    <w:tmpl w:val="68D08E30"/>
+    <w:tmpl w:val="01F09E90"/>
     <w:lvl w:ilvl="0">
       <w:start w:val="1"/>
       <w:numFmt w:val="decimal"/>

</xml_diff>